<commit_message>
Work on chapter 2
</commit_message>
<xml_diff>
--- a/dissertation_outline.docx
+++ b/dissertation_outline.docx
@@ -7,79 +7,77 @@
         <w:pStyle w:val="Heading2"/>
       </w:pPr>
       <w:bookmarkStart w:id="0" w:name="dissertation-title"/>
-      <w:bookmarkStart w:id="1" w:name="_GoBack"/>
       <w:bookmarkEnd w:id="0"/>
+      <w:r>
+        <w:t>Dissertation Title</w:t>
+      </w:r>
+    </w:p>
+    <w:p>
+      <w:pPr>
+        <w:pStyle w:val="Heading3"/>
+      </w:pPr>
+      <w:bookmarkStart w:id="1" w:name="list-of-figures"/>
       <w:bookmarkEnd w:id="1"/>
       <w:r>
-        <w:t>Dissertation Title</w:t>
+        <w:t>List of Figures</w:t>
       </w:r>
     </w:p>
     <w:p>
       <w:pPr>
         <w:pStyle w:val="Heading3"/>
       </w:pPr>
-      <w:bookmarkStart w:id="2" w:name="list-of-figures"/>
+      <w:bookmarkStart w:id="2" w:name="list-of-tables"/>
       <w:bookmarkEnd w:id="2"/>
       <w:r>
-        <w:t>List of Figures</w:t>
+        <w:t>List of Tables</w:t>
       </w:r>
     </w:p>
     <w:p>
       <w:pPr>
         <w:pStyle w:val="Heading3"/>
       </w:pPr>
-      <w:bookmarkStart w:id="3" w:name="list-of-tables"/>
+      <w:bookmarkStart w:id="3" w:name="acknowledgments"/>
       <w:bookmarkEnd w:id="3"/>
       <w:r>
-        <w:t>List of Tables</w:t>
+        <w:t>Acknowledgments</w:t>
       </w:r>
     </w:p>
     <w:p>
       <w:pPr>
         <w:pStyle w:val="Heading3"/>
       </w:pPr>
-      <w:bookmarkStart w:id="4" w:name="acknowledgments"/>
+      <w:bookmarkStart w:id="4" w:name="vita"/>
       <w:bookmarkEnd w:id="4"/>
       <w:r>
-        <w:t>Acknowledgments</w:t>
+        <w:t>Vita</w:t>
       </w:r>
     </w:p>
     <w:p>
       <w:pPr>
         <w:pStyle w:val="Heading3"/>
       </w:pPr>
-      <w:bookmarkStart w:id="5" w:name="vita"/>
+      <w:bookmarkStart w:id="5" w:name="selected-publications"/>
       <w:bookmarkEnd w:id="5"/>
       <w:r>
-        <w:t>Vita</w:t>
+        <w:t>Selected Publications</w:t>
       </w:r>
     </w:p>
     <w:p>
       <w:pPr>
         <w:pStyle w:val="Heading3"/>
       </w:pPr>
-      <w:bookmarkStart w:id="6" w:name="selected-publications"/>
+      <w:bookmarkStart w:id="6" w:name="abstract-of-the-dissertation"/>
       <w:bookmarkEnd w:id="6"/>
       <w:r>
-        <w:t>Selected Publications</w:t>
+        <w:t>Abstract of the Dissertation</w:t>
       </w:r>
     </w:p>
     <w:p>
       <w:pPr>
         <w:pStyle w:val="Heading3"/>
       </w:pPr>
-      <w:bookmarkStart w:id="7" w:name="abstract-of-the-dissertation"/>
+      <w:bookmarkStart w:id="7" w:name="chapter-x-introduction-groucho-and-droso"/>
       <w:bookmarkEnd w:id="7"/>
-      <w:r>
-        <w:t>Abstract of the Dissertation</w:t>
-      </w:r>
-    </w:p>
-    <w:p>
-      <w:pPr>
-        <w:pStyle w:val="Heading3"/>
-      </w:pPr>
-      <w:bookmarkStart w:id="8" w:name="chapter-x-introduction-groucho-and-droso"/>
-      <w:bookmarkEnd w:id="8"/>
       <w:r>
         <w:t xml:space="preserve">Chapter X: Introduction: Groucho and </w:t>
       </w:r>
@@ -307,28 +305,28 @@
       <w:pPr>
         <w:pStyle w:val="Heading3"/>
       </w:pPr>
-      <w:bookmarkStart w:id="9" w:name="chapter-x-groucho-activity-in-the-develo"/>
+      <w:bookmarkStart w:id="8" w:name="chapter-x-groucho-activity-in-the-develo"/>
+      <w:bookmarkEnd w:id="8"/>
+      <w:r>
+        <w:t>Chapter X: Groucho activity in the developing embryo</w:t>
+      </w:r>
+    </w:p>
+    <w:p>
+      <w:pPr>
+        <w:pStyle w:val="Heading4"/>
+      </w:pPr>
+      <w:bookmarkStart w:id="9" w:name="abstract"/>
       <w:bookmarkEnd w:id="9"/>
       <w:r>
-        <w:t>Chapter X: Groucho activity in the developing embryo</w:t>
+        <w:t>Abstract</w:t>
       </w:r>
     </w:p>
     <w:p>
       <w:pPr>
         <w:pStyle w:val="Heading4"/>
       </w:pPr>
-      <w:bookmarkStart w:id="10" w:name="abstract"/>
+      <w:bookmarkStart w:id="10" w:name="introduction"/>
       <w:bookmarkEnd w:id="10"/>
-      <w:r>
-        <w:t>Abstract</w:t>
-      </w:r>
-    </w:p>
-    <w:p>
-      <w:pPr>
-        <w:pStyle w:val="Heading4"/>
-      </w:pPr>
-      <w:bookmarkStart w:id="11" w:name="introduction"/>
-      <w:bookmarkEnd w:id="11"/>
       <w:r>
         <w:t>Introduction</w:t>
       </w:r>
@@ -467,8 +465,8 @@
       <w:pPr>
         <w:pStyle w:val="Heading4"/>
       </w:pPr>
-      <w:bookmarkStart w:id="12" w:name="materials-methods"/>
-      <w:bookmarkEnd w:id="12"/>
+      <w:bookmarkStart w:id="11" w:name="materials-methods"/>
+      <w:bookmarkEnd w:id="11"/>
       <w:r>
         <w:t>Materials &amp; Methods</w:t>
       </w:r>
@@ -726,8 +724,8 @@
       <w:pPr>
         <w:pStyle w:val="Heading4"/>
       </w:pPr>
-      <w:bookmarkStart w:id="13" w:name="results"/>
-      <w:bookmarkEnd w:id="13"/>
+      <w:bookmarkStart w:id="12" w:name="results"/>
+      <w:bookmarkEnd w:id="12"/>
       <w:r>
         <w:lastRenderedPageBreak/>
         <w:t>Results</w:t>
@@ -1105,6 +1103,8 @@
       <w:r>
         <w:t>the start site of the nearest gene feature, consistent with Groucho's association with enhancer regions, which are typically, but certainly not always upstream of their target gene</w:t>
       </w:r>
+      <w:bookmarkStart w:id="13" w:name="_GoBack"/>
+      <w:bookmarkEnd w:id="13"/>
     </w:p>
     <w:p>
       <w:pPr>

</xml_diff>